<commit_message>
added ScrumMaster. burndown, and Phote of trello section"
</commit_message>
<xml_diff>
--- a/docs/Standup_Meetings_Template.docx
+++ b/docs/Standup_Meetings_Template.docx
@@ -6,8 +6,7 @@
       <w:pPr>
         <w:rPr>
           <w:rFonts w:ascii="Arial Black" w:hAnsi="Arial Black"/>
-          <w:sz w:val="32"/>
-          <w:szCs w:val="32"/>
+          <w:color w:val="7F7F7F" w:themeColor="text1" w:themeTint="80"/>
         </w:rPr>
       </w:pPr>
       <w:r>
@@ -33,8 +32,6 @@
         </w:rPr>
         <w:t>“don’t forget to “save as” with the date in the file name”</w:t>
       </w:r>
-      <w:bookmarkStart w:id="0" w:name="_GoBack"/>
-      <w:bookmarkEnd w:id="0"/>
     </w:p>
     <w:p>
       <w:pPr>
@@ -50,6 +47,21 @@
       </w:r>
     </w:p>
     <w:p>
+      <w:pPr>
+        <w:rPr>
+          <w:rFonts w:ascii="Arial Black" w:hAnsi="Arial Black"/>
+        </w:rPr>
+      </w:pPr>
+      <w:r>
+        <w:rPr>
+          <w:rFonts w:ascii="Arial Black" w:hAnsi="Arial Black"/>
+        </w:rPr>
+        <w:t>ScrumMaster:</w:t>
+      </w:r>
+      <w:bookmarkStart w:id="0" w:name="_GoBack"/>
+      <w:bookmarkEnd w:id="0"/>
+    </w:p>
+    <w:p>
       <w:r>
         <w:t>What are we doing?</w:t>
       </w:r>
@@ -70,13 +82,8 @@
       </w:r>
     </w:p>
     <w:p>
-      <w:proofErr w:type="spellStart"/>
-      <w:r>
-        <w:t>Kosta</w:t>
-      </w:r>
-      <w:proofErr w:type="spellEnd"/>
-      <w:r>
-        <w:t>:</w:t>
+      <w:r>
+        <w:t>Kosta:</w:t>
       </w:r>
     </w:p>
     <w:p>
@@ -100,13 +107,8 @@
       </w:r>
     </w:p>
     <w:p>
-      <w:proofErr w:type="spellStart"/>
-      <w:r>
-        <w:t>Kosta</w:t>
-      </w:r>
-      <w:proofErr w:type="spellEnd"/>
-      <w:r>
-        <w:t>:</w:t>
+      <w:r>
+        <w:t>Kosta:</w:t>
       </w:r>
     </w:p>
     <w:p>
@@ -130,13 +132,56 @@
       </w:r>
     </w:p>
     <w:p>
-      <w:proofErr w:type="spellStart"/>
-      <w:r>
-        <w:t>Kosta</w:t>
-      </w:r>
-      <w:proofErr w:type="spellEnd"/>
-      <w:r>
-        <w:t>:</w:t>
+      <w:r>
+        <w:t>Kosta:</w:t>
+      </w:r>
+    </w:p>
+    <w:p/>
+    <w:p/>
+    <w:p/>
+    <w:p/>
+    <w:p/>
+    <w:p/>
+    <w:p/>
+    <w:p/>
+    <w:p/>
+    <w:p/>
+    <w:p>
+      <w:r>
+        <w:t>Burndown</w:t>
+      </w:r>
+    </w:p>
+    <w:p/>
+    <w:p/>
+    <w:p/>
+    <w:p/>
+    <w:p/>
+    <w:p/>
+    <w:p/>
+    <w:p/>
+    <w:p/>
+    <w:p/>
+    <w:p/>
+    <w:p/>
+    <w:p/>
+    <w:p/>
+    <w:p/>
+    <w:p/>
+    <w:p/>
+    <w:p/>
+    <w:p/>
+    <w:p/>
+    <w:p/>
+    <w:p/>
+    <w:p/>
+    <w:p/>
+    <w:p/>
+    <w:p/>
+    <w:p/>
+    <w:p/>
+    <w:p>
+      <w:r>
+        <w:t>Screenshot of ProjectBoard</w:t>
       </w:r>
     </w:p>
     <w:sectPr>

</xml_diff>